<commit_message>
HERCULES-8801 - [UMU][ETI] Convocatoria - Añadir campo videoconferencia
</commit_message>
<xml_diff>
--- a/sgi-cnf-service/src/main/resources/db/changelog/changes/0.5.0/blob/rep/rep-eti-acta.docx
+++ b/sgi-cnf-service/src/main/resources/db/changelog/changes/0.5.0/blob/rep/rep-eti-acta.docx
@@ -210,19 +210,15 @@
             <w:pPr>
               <w:pStyle w:val="Cuerpodetexto"/>
               <w:spacing w:lineRule="auto" w:line="276" w:before="0" w:after="140"/>
-              <w:rPr>
-                <w:rFonts w:ascii="Ubuntu" w:hAnsi="Ubuntu"/>
-                <w:sz w:val="22"/>
-                <w:szCs w:val="22"/>
-              </w:rPr>
-            </w:pPr>
-            <w:r>
-              <w:rPr>
-                <w:rFonts w:ascii="Ubuntu" w:hAnsi="Ubuntu"/>
-                <w:sz w:val="22"/>
-                <w:szCs w:val="22"/>
-              </w:rPr>
-              <w:t>Lugar:</w:t>
+              <w:rPr/>
+            </w:pPr>
+            <w:r>
+              <w:rPr>
+                <w:rFonts w:ascii="Ubuntu" w:hAnsi="Ubuntu"/>
+                <w:sz w:val="22"/>
+                <w:szCs w:val="22"/>
+              </w:rPr>
+              <w:t>{{?isVideoconferencia}}Videoconferencia{{/}}{{?!isVideoconferencia}}Lugar:{{/}}</w:t>
             </w:r>
           </w:p>
         </w:tc>
@@ -236,19 +232,15 @@
             <w:pPr>
               <w:pStyle w:val="Cuerpodetexto"/>
               <w:spacing w:lineRule="auto" w:line="276" w:before="0" w:after="140"/>
-              <w:rPr>
-                <w:rFonts w:ascii="Ubuntu" w:hAnsi="Ubuntu"/>
-                <w:sz w:val="22"/>
-                <w:szCs w:val="22"/>
-              </w:rPr>
-            </w:pPr>
-            <w:r>
-              <w:rPr>
-                <w:rFonts w:ascii="Ubuntu" w:hAnsi="Ubuntu"/>
-                <w:sz w:val="22"/>
-                <w:szCs w:val="22"/>
-              </w:rPr>
-              <w:t>{{lugar}}</w:t>
+              <w:rPr/>
+            </w:pPr>
+            <w:r>
+              <w:rPr>
+                <w:rFonts w:ascii="Ubuntu" w:hAnsi="Ubuntu"/>
+                <w:sz w:val="22"/>
+                <w:szCs w:val="22"/>
+              </w:rPr>
+              <w:t>{{?!isVideoconferencia}}{{lugar}}{{/}}</w:t>
             </w:r>
           </w:p>
         </w:tc>
@@ -953,7 +945,7 @@
                 <wp:positionV relativeFrom="paragraph">
                   <wp:posOffset>483870</wp:posOffset>
                 </wp:positionV>
-                <wp:extent cx="6089015" cy="1487170"/>
+                <wp:extent cx="6090285" cy="1488440"/>
                 <wp:effectExtent l="0" t="0" r="0" b="0"/>
                 <wp:wrapNone/>
                 <wp:docPr id="1" name="Forma1"/>
@@ -964,7 +956,7 @@
                       <wps:spPr>
                         <a:xfrm>
                           <a:off x="0" y="0"/>
-                          <a:ext cx="6088320" cy="1486440"/>
+                          <a:ext cx="6089760" cy="1487880"/>
                         </a:xfrm>
                         <a:prstGeom prst="rect">
                           <a:avLst/>
@@ -991,7 +983,7 @@
           </mc:Choice>
           <mc:Fallback>
             <w:pict>
-              <v:rect id="shape_0" ID="Forma1" stroked="t" style="position:absolute;margin-left:2.8pt;margin-top:38.1pt;width:479.35pt;height:117pt">
+              <v:rect id="shape_0" ID="Forma1" stroked="t" style="position:absolute;margin-left:2.8pt;margin-top:38.1pt;width:479.45pt;height:117.1pt">
                 <w10:wrap type="none"/>
                 <v:fill o:detectmouseclick="t" on="false"/>
                 <v:stroke color="white" joinstyle="round" endcap="flat"/>

</xml_diff>